<commit_message>
Laudo 05 - Regularizacao
</commit_message>
<xml_diff>
--- a/uploads/Regularizacao_05.docx
+++ b/uploads/Regularizacao_05.docx
@@ -353,7 +353,7 @@
           <w:szCs w:val="24"/>
           <w:lang w:val="pt-BR"/>
         </w:rPr>
-        <w:t xml:space="preserve">-15.562838</w:t>
+        <w:t xml:space="preserve">-15.562835</w:t>
       </w:r>
       <w:r>
         <w:rPr>
@@ -371,7 +371,7 @@
           <w:szCs w:val="24"/>
           <w:lang w:val="pt-BR"/>
         </w:rPr>
-        <w:t xml:space="preserve"> -56.016040</w:t>
+        <w:t xml:space="preserve"> -56.016044</w:t>
       </w:r>
       <w:r>
         <w:rPr>
@@ -626,7 +626,7 @@
           <w:szCs w:val="24"/>
           <w:lang w:val="pt-BR" w:eastAsia="pt-BR"/>
         </w:rPr>
-        <w:t xml:space="preserve">-56.016040</w:t>
+        <w:t xml:space="preserve">-56.016044</w:t>
       </w:r>
       <w:r>
         <w:rPr>
@@ -670,7 +670,7 @@
           <w:szCs w:val="24"/>
           <w:lang w:val="pt-BR" w:eastAsia="pt-BR"/>
         </w:rPr>
-        <w:t xml:space="preserve">-15.562838”</w:t>
+        <w:t xml:space="preserve">-15.562835”</w:t>
       </w:r>
       <w:r>
         <w:rPr>
@@ -1946,7 +1946,7 @@
           <w:szCs w:val="20"/>
           <w:lang w:val="pt-BR"/>
         </w:rPr>
-        <w:t xml:space="preserve">Figura 04. Detalhe </w:t>
+        <w:t xml:space="preserve">Figura 04. </w:t>
       </w:r>
     </w:p>
     <w:p>
@@ -2024,7 +2024,7 @@
           <w:szCs w:val="20"/>
           <w:lang w:val="pt-BR"/>
         </w:rPr>
-        <w:t xml:space="preserve">Figura 05. Detalhe </w:t>
+        <w:t xml:space="preserve">Figura 05. </w:t>
       </w:r>
     </w:p>
     <w:p>

</xml_diff>